<commit_message>
New translations email 5-3 [template] partner email – document verification failed.docx (Portuguese)
</commit_message>
<xml_diff>
--- a/public/email/crowdin/translations/pt/Email 5-3 [TEMPLATE] Partner email – document verification failed.docx
+++ b/public/email/crowdin/translations/pt/Email 5-3 [TEMPLATE] Partner email – document verification failed.docx
@@ -45,7 +45,7 @@
         <w:pStyle w:val="P68B1DB1-Normal2"/>
       </w:pPr>
       <w:r>
-        <w:t>English</w:t>
+        <w:t>Inglês</w:t>
       </w:r>
     </w:p>
     <w:p/>
@@ -173,7 +173,7 @@
         <w:pStyle w:val="P68B1DB1-Normal3"/>
       </w:pPr>
       <w:r>
-        <w:t xml:space="preserve">Uh oh! Your documents couldn’t be verified</w:t>
+        <w:t xml:space="preserve">Uh oh! Os seus documentos não puderam ser verificados</w:t>
       </w:r>
     </w:p>
     <w:p/>
@@ -182,13 +182,13 @@
         <w:spacing w:after="200" w:lineRule="auto"/>
       </w:pPr>
       <w:r>
-        <w:t xml:space="preserve">Hi </w:t>
+        <w:t xml:space="preserve">Olá </w:t>
       </w:r>
       <w:r>
         <w:rPr>
           <w:highlight w:val="yellow"/>
         </w:rPr>
-        <w:t xml:space="preserve">[PARTNER NAME]</w:t>
+        <w:t xml:space="preserve">[NOME DO PARCEIRO]</w:t>
       </w:r>
       <w:r>
         <w:t xml:space="preserve">, </w:t>
@@ -199,7 +199,7 @@
         <w:spacing w:after="200" w:lineRule="auto"/>
       </w:pPr>
       <w:r>
-        <w:t xml:space="preserve">We regret to inform you that your documents have failed our verification process as we found the following issues with them: </w:t>
+        <w:t xml:space="preserve">Lamentamos informar que os seus documentos não passaram no nosso processo de verificação, uma vez que encontrámos os seguintes problemas: </w:t>
       </w:r>
     </w:p>
     <w:p>
@@ -219,10 +219,10 @@
         <w:rPr>
           <w:b w:val="1"/>
         </w:rPr>
-        <w:t xml:space="preserve">A copy of your vaccination certificate</w:t>
-      </w:r>
-      <w:r>
-        <w:t xml:space="preserve">: Document is unclear</w:t>
+        <w:t xml:space="preserve">Uma cópia do seu certificado de vacinação</w:t>
+      </w:r>
+      <w:r>
+        <w:t xml:space="preserve">: O documento não é claro</w:t>
       </w:r>
     </w:p>
     <w:p>
@@ -242,7 +242,7 @@
         <w:rPr>
           <w:b w:val="1"/>
         </w:rPr>
-        <w:t xml:space="preserve">[Document 2]</w:t>
+        <w:t xml:space="preserve">[Documento 2]</w:t>
       </w:r>
       <w:r>
         <w:t xml:space="preserve">: [problem]</w:t>
@@ -253,7 +253,7 @@
         <w:spacing w:after="200" w:lineRule="auto"/>
       </w:pPr>
       <w:r>
-        <w:t xml:space="preserve">Please resubmit the documents above by </w:t>
+        <w:t xml:space="preserve">Por favor, reenvie os documentos acima até </w:t>
       </w:r>
       <w:r>
         <w:rPr>
@@ -267,7 +267,7 @@
           <w:color w:val="ff0000"/>
           <w:highlight w:val="yellow"/>
         </w:rPr>
-        <w:t xml:space="preserve">DD Mmm YYYY</w:t>
+        <w:t xml:space="preserve">DD Mmm AAAA</w:t>
       </w:r>
       <w:r>
         <w:rPr>
@@ -276,7 +276,7 @@
         <w:t>]</w:t>
       </w:r>
       <w:r>
-        <w:t xml:space="preserve"> so we can proceed with the necessary arrangements.</w:t>
+        <w:t xml:space="preserve"> para que possamos proceder às devidas diligências.</w:t>
       </w:r>
     </w:p>
     <w:p>
@@ -285,7 +285,7 @@
       </w:pPr>
       <w:commentRangeStart w:id="0"/>
       <w:r>
-        <w:t xml:space="preserve">If you have any questions, please contact us via </w:t>
+        <w:t xml:space="preserve">Para mais informações, contacte-nos através do </w:t>
       </w:r>
       <w:hyperlink r:id="rId7">
         <w:r>
@@ -297,7 +297,7 @@
         </w:r>
       </w:hyperlink>
       <w:r>
-        <w:t xml:space="preserve"> or </w:t>
+        <w:t xml:space="preserve"> ou </w:t>
       </w:r>
       <w:hyperlink r:id="rId8">
         <w:r>
@@ -317,7 +317,7 @@
         <w:spacing w:after="200" w:lineRule="auto"/>
       </w:pPr>
       <w:r>
-        <w:t xml:space="preserve">If you have any questions, please contact your country manager, </w:t>
+        <w:t xml:space="preserve">Para mais questões, pode também contactar o seus gestor de parcerias </w:t>
       </w:r>
       <w:r>
         <w:rPr>
@@ -326,7 +326,7 @@
         <w:t>[NAME]</w:t>
       </w:r>
       <w:r>
-        <w:t xml:space="preserve">, at </w:t>
+        <w:t xml:space="preserve">, em </w:t>
       </w:r>
       <w:r>
         <w:rPr>
@@ -335,7 +335,7 @@
         <w:t xml:space="preserve">[EMAIL ADDRESS]</w:t>
       </w:r>
       <w:r>
-        <w:t xml:space="preserve"> or </w:t>
+        <w:t xml:space="preserve"> ou </w:t>
       </w:r>
       <w:r>
         <w:rPr>

</xml_diff>